<commit_message>
fixed bab4,kurang spec uji coba
</commit_message>
<xml_diff>
--- a/BAB 4.docx
+++ b/BAB 4.docx
@@ -80,37 +80,144 @@
     </w:p>
     <w:p>
       <w:pPr>
-        <w:pStyle w:val="ListParagraph"/>
         <w:spacing w:line="360" w:lineRule="auto"/>
-        <w:ind w:left="0" w:firstLine="720"/>
         <w:jc w:val="both"/>
         <w:rPr>
           <w:rFonts w:ascii="Times New Roman" w:hAnsi="Times New Roman" w:cs="Times New Roman"/>
           <w:sz w:val="24"/>
-        </w:rPr>
-      </w:pPr>
-      <w:r>
-        <w:rPr>
-          <w:rFonts w:ascii="Times New Roman" w:hAnsi="Times New Roman" w:cs="Times New Roman"/>
-          <w:sz w:val="24"/>
-          <w:szCs w:val="28"/>
-          <w:lang w:val="id-ID"/>
-        </w:rPr>
-        <w:t>Berdasarkan bab-bab sebelumnya maka dapat disimpulkan bahwa “Aplikasi Permainan Bomberman” telah berhasil dibuat oleh penulis, dan dapat digunakan sesuai tujuan yaitu</w:t>
-      </w:r>
-      <w:r>
-        <w:rPr>
-          <w:lang w:val="id-ID"/>
-        </w:rPr>
-        <w:t xml:space="preserve"> </w:t>
-      </w:r>
-      <w:r>
-        <w:rPr>
-          <w:rFonts w:ascii="Times New Roman" w:hAnsi="Times New Roman" w:cs="Times New Roman"/>
-          <w:sz w:val="24"/>
-          <w:lang w:val="id-ID"/>
-        </w:rPr>
-        <w:t>mengingatkan kembali kepada pemain pada jaman-jaman mereka masih mempunyai waktu luang yang banyak untuk bermain, serta untuk memperkenalkan kembali permainan ini kepada orang-orang yang berlum pernah memainkannya.</w:t>
+          <w:lang w:val="en-US"/>
+        </w:rPr>
+      </w:pPr>
+      <w:r>
+        <w:rPr>
+          <w:rFonts w:ascii="Times New Roman" w:hAnsi="Times New Roman" w:cs="Times New Roman"/>
+          <w:sz w:val="24"/>
+          <w:lang w:val="en-US"/>
+        </w:rPr>
+        <w:tab/>
+        <w:t xml:space="preserve">Permainan bomberman berbasis unity 3d telah selesai dibuat dan diterapkan pada komputer </w:t>
+      </w:r>
+      <w:r>
+        <w:rPr>
+          <w:rFonts w:ascii="Times New Roman" w:hAnsi="Times New Roman" w:cs="Times New Roman"/>
+          <w:i/>
+          <w:sz w:val="24"/>
+          <w:lang w:val="en-US"/>
+        </w:rPr>
+        <w:t xml:space="preserve">desktop. </w:t>
+      </w:r>
+      <w:r>
+        <w:rPr>
+          <w:rFonts w:ascii="Times New Roman" w:hAnsi="Times New Roman" w:cs="Times New Roman"/>
+          <w:sz w:val="24"/>
+          <w:lang w:val="en-US"/>
+        </w:rPr>
+        <w:t xml:space="preserve"> Terdapat 20 </w:t>
+      </w:r>
+      <w:r>
+        <w:rPr>
+          <w:rFonts w:ascii="Times New Roman" w:hAnsi="Times New Roman" w:cs="Times New Roman"/>
+          <w:i/>
+          <w:sz w:val="24"/>
+          <w:lang w:val="en-US"/>
+        </w:rPr>
+        <w:t>level</w:t>
+      </w:r>
+      <w:r>
+        <w:rPr>
+          <w:rFonts w:ascii="Times New Roman" w:hAnsi="Times New Roman" w:cs="Times New Roman"/>
+          <w:sz w:val="24"/>
+          <w:lang w:val="en-US"/>
+        </w:rPr>
+        <w:t xml:space="preserve"> dengan tingkat kesulitan yang berbeda setiap </w:t>
+      </w:r>
+      <w:r>
+        <w:rPr>
+          <w:rFonts w:ascii="Times New Roman" w:hAnsi="Times New Roman" w:cs="Times New Roman"/>
+          <w:i/>
+          <w:sz w:val="24"/>
+          <w:lang w:val="en-US"/>
+        </w:rPr>
+        <w:t>level</w:t>
+      </w:r>
+      <w:r>
+        <w:rPr>
+          <w:rFonts w:ascii="Times New Roman" w:hAnsi="Times New Roman" w:cs="Times New Roman"/>
+          <w:i/>
+          <w:sz w:val="24"/>
+          <w:lang w:val="en-US"/>
+        </w:rPr>
+        <w:t>-</w:t>
+      </w:r>
+      <w:r>
+        <w:rPr>
+          <w:rFonts w:ascii="Times New Roman" w:hAnsi="Times New Roman" w:cs="Times New Roman"/>
+          <w:sz w:val="24"/>
+          <w:lang w:val="en-US"/>
+        </w:rPr>
+        <w:t xml:space="preserve">nya dan juga </w:t>
+      </w:r>
+      <w:r>
+        <w:rPr>
+          <w:rFonts w:ascii="Times New Roman" w:hAnsi="Times New Roman" w:cs="Times New Roman"/>
+          <w:i/>
+          <w:sz w:val="24"/>
+          <w:lang w:val="en-US"/>
+        </w:rPr>
+        <w:t>high score</w:t>
+      </w:r>
+      <w:r>
+        <w:rPr>
+          <w:rFonts w:ascii="Times New Roman" w:hAnsi="Times New Roman" w:cs="Times New Roman"/>
+          <w:sz w:val="24"/>
+          <w:lang w:val="en-US"/>
+        </w:rPr>
+        <w:t xml:space="preserve"> untuk menarik minta pemain agar lebih baik lagi dalam memainkan permainan ini. Kesulitan yang dialami dalam membuat aplikasi ini adalah rintangan yang menarik dan membuat logika AI yang menantang.</w:t>
+      </w:r>
+    </w:p>
+    <w:p>
+      <w:pPr>
+        <w:spacing w:line="360" w:lineRule="auto"/>
+        <w:ind w:firstLine="720"/>
+        <w:jc w:val="both"/>
+        <w:rPr>
+          <w:rFonts w:ascii="Times New Roman" w:hAnsi="Times New Roman" w:cs="Times New Roman"/>
+          <w:sz w:val="24"/>
+          <w:lang w:val="en-US"/>
+        </w:rPr>
+      </w:pPr>
+      <w:r>
+        <w:rPr>
+          <w:rFonts w:ascii="Times New Roman" w:hAnsi="Times New Roman" w:cs="Times New Roman"/>
+          <w:sz w:val="24"/>
+          <w:lang w:val="en-US"/>
+        </w:rPr>
+        <w:t xml:space="preserve">Hasil uji coba yang telah diterapkan pada beberapa laptop dan komputer </w:t>
+      </w:r>
+      <w:r>
+        <w:rPr>
+          <w:rFonts w:ascii="Times New Roman" w:hAnsi="Times New Roman" w:cs="Times New Roman"/>
+          <w:i/>
+          <w:sz w:val="24"/>
+          <w:lang w:val="en-US"/>
+        </w:rPr>
+        <w:t>desktop</w:t>
+      </w:r>
+      <w:r>
+        <w:rPr>
+          <w:rFonts w:ascii="Times New Roman" w:hAnsi="Times New Roman" w:cs="Times New Roman"/>
+          <w:sz w:val="24"/>
+          <w:lang w:val="en-US"/>
+        </w:rPr>
+        <w:t xml:space="preserve"> dapat disimpukan proses berjalan dengan sangat baik pada laptop asus blab la dan juga komputer blab lbla</w:t>
+      </w:r>
+      <w:r>
+        <w:rPr>
+          <w:rFonts w:ascii="Times New Roman" w:hAnsi="Times New Roman" w:cs="Times New Roman"/>
+          <w:sz w:val="24"/>
+          <w:lang w:val="en-US"/>
+        </w:rPr>
+        <w:t>.</w:t>
       </w:r>
     </w:p>
     <w:p>
@@ -995,7 +1102,7 @@
   <a:extraClrSchemeLst/>
   <a:extLst>
     <a:ext uri="{05A4C25C-085E-4340-85A3-A5531E510DB2}">
-      <thm15:themeFamily xmlns="" xmlns:thm15="http://schemas.microsoft.com/office/thememl/2012/main" name="Office Theme" id="{62F939B6-93AF-4DB8-9C6B-D6C7DFDC589F}" vid="{4A3C46E8-61CC-4603-A589-7422A47A8E4A}"/>
+      <thm15:themeFamily xmlns:thm15="http://schemas.microsoft.com/office/thememl/2012/main" xmlns="" name="Office Theme" id="{62F939B6-93AF-4DB8-9C6B-D6C7DFDC589F}" vid="{4A3C46E8-61CC-4603-A589-7422A47A8E4A}"/>
     </a:ext>
   </a:extLst>
 </a:theme>

</xml_diff>